<commit_message>
thêm, sửa, xoá, tìm => nhân viên, sản phẩm
</commit_message>
<xml_diff>
--- a/Mô tả niên luận.docx
+++ b/Mô tả niên luận.docx
@@ -423,6 +423,9 @@
       <w:r>
         <w:t>ắt</w:t>
       </w:r>
+      <w:r>
+        <w:t xml:space="preserve"> (1)</w:t>
+      </w:r>
     </w:p>
     <w:p>
       <w:pPr>
@@ -455,6 +458,9 @@
       </w:r>
       <w:r>
         <w:t>ền</w:t>
+      </w:r>
+      <w:r>
+        <w:t xml:space="preserve"> (2)</w:t>
       </w:r>
     </w:p>
     <w:p>

</xml_diff>

<commit_message>
thêm, sửa, xoá, tìm => chi tiết sản phẩm điện thoại. Bổ sung thêm tìm kiếm danh mục thương hiệu
</commit_message>
<xml_diff>
--- a/Mô tả niên luận.docx
+++ b/Mô tả niên luận.docx
@@ -1395,6 +1395,12 @@
       <w:r>
         <w:t>Ổ cứng:</w:t>
       </w:r>
+      <w:r>
+        <w:t xml:space="preserve"> </w:t>
+      </w:r>
+      <w:r>
+        <w:t>(cho option chọn )</w:t>
+      </w:r>
     </w:p>
     <w:p>
       <w:pPr>
@@ -1421,6 +1427,12 @@
           <w:lang w:val="vi-VN"/>
         </w:rPr>
         <w:t>Ram</w:t>
+      </w:r>
+      <w:r>
+        <w:t xml:space="preserve">: </w:t>
+      </w:r>
+      <w:r>
+        <w:t>(cho option chọn )</w:t>
       </w:r>
     </w:p>
     <w:p>

</xml_diff>

<commit_message>
thêm, sửa, xoá, tìm kiếm  => chi tiết đồng hồ
</commit_message>
<xml_diff>
--- a/Mô tả niên luận.docx
+++ b/Mô tả niên luận.docx
@@ -1175,6 +1175,114 @@
       <w:pPr>
         <w:pStyle w:val="ListParagraph"/>
         <w:numPr>
+          <w:ilvl w:val="3"/>
+          <w:numId w:val="4"/>
+        </w:numPr>
+      </w:pPr>
+      <w:r>
+        <w:t>Da thật</w:t>
+      </w:r>
+    </w:p>
+    <w:p>
+      <w:pPr>
+        <w:pStyle w:val="ListParagraph"/>
+        <w:numPr>
+          <w:ilvl w:val="3"/>
+          <w:numId w:val="4"/>
+        </w:numPr>
+      </w:pPr>
+      <w:r>
+        <w:t>Da tổng hợp</w:t>
+      </w:r>
+    </w:p>
+    <w:p>
+      <w:pPr>
+        <w:pStyle w:val="ListParagraph"/>
+        <w:numPr>
+          <w:ilvl w:val="3"/>
+          <w:numId w:val="4"/>
+        </w:numPr>
+      </w:pPr>
+      <w:r>
+        <w:t>Gốm sứ (Ceramic)</w:t>
+      </w:r>
+    </w:p>
+    <w:p>
+      <w:pPr>
+        <w:pStyle w:val="ListParagraph"/>
+        <w:numPr>
+          <w:ilvl w:val="3"/>
+          <w:numId w:val="4"/>
+        </w:numPr>
+      </w:pPr>
+      <w:r>
+        <w:t>Thép không gỉ</w:t>
+      </w:r>
+    </w:p>
+    <w:p>
+      <w:pPr>
+        <w:pStyle w:val="ListParagraph"/>
+        <w:numPr>
+          <w:ilvl w:val="3"/>
+          <w:numId w:val="4"/>
+        </w:numPr>
+      </w:pPr>
+      <w:r>
+        <w:t>Kim loại</w:t>
+      </w:r>
+    </w:p>
+    <w:p>
+      <w:pPr>
+        <w:pStyle w:val="ListParagraph"/>
+        <w:numPr>
+          <w:ilvl w:val="3"/>
+          <w:numId w:val="4"/>
+        </w:numPr>
+      </w:pPr>
+      <w:r>
+        <w:t>Hợp kim</w:t>
+      </w:r>
+    </w:p>
+    <w:p>
+      <w:pPr>
+        <w:pStyle w:val="ListParagraph"/>
+        <w:numPr>
+          <w:ilvl w:val="3"/>
+          <w:numId w:val="4"/>
+        </w:numPr>
+      </w:pPr>
+      <w:r>
+        <w:t>Vải</w:t>
+      </w:r>
+    </w:p>
+    <w:p>
+      <w:pPr>
+        <w:pStyle w:val="ListParagraph"/>
+        <w:numPr>
+          <w:ilvl w:val="3"/>
+          <w:numId w:val="4"/>
+        </w:numPr>
+      </w:pPr>
+      <w:r>
+        <w:t>Silicone/Cao su</w:t>
+      </w:r>
+    </w:p>
+    <w:p>
+      <w:pPr>
+        <w:pStyle w:val="ListParagraph"/>
+        <w:numPr>
+          <w:ilvl w:val="3"/>
+          <w:numId w:val="4"/>
+        </w:numPr>
+      </w:pPr>
+      <w:r>
+        <w:t>Nhựa</w:t>
+      </w:r>
+    </w:p>
+    <w:p>
+      <w:pPr>
+        <w:pStyle w:val="ListParagraph"/>
+        <w:numPr>
           <w:ilvl w:val="2"/>
           <w:numId w:val="4"/>
         </w:numPr>
@@ -1202,6 +1310,42 @@
       <w:pPr>
         <w:pStyle w:val="ListParagraph"/>
         <w:numPr>
+          <w:ilvl w:val="3"/>
+          <w:numId w:val="4"/>
+        </w:numPr>
+      </w:pPr>
+      <w:r>
+        <w:t>Kính Sapphire</w:t>
+      </w:r>
+    </w:p>
+    <w:p>
+      <w:pPr>
+        <w:pStyle w:val="ListParagraph"/>
+        <w:numPr>
+          <w:ilvl w:val="3"/>
+          <w:numId w:val="4"/>
+        </w:numPr>
+      </w:pPr>
+      <w:r>
+        <w:t>Kính khoáng (Mineral)</w:t>
+      </w:r>
+    </w:p>
+    <w:p>
+      <w:pPr>
+        <w:pStyle w:val="ListParagraph"/>
+        <w:numPr>
+          <w:ilvl w:val="3"/>
+          <w:numId w:val="4"/>
+        </w:numPr>
+      </w:pPr>
+      <w:r>
+        <w:t>Nhựa Resin</w:t>
+      </w:r>
+    </w:p>
+    <w:p>
+      <w:pPr>
+        <w:pStyle w:val="ListParagraph"/>
+        <w:numPr>
           <w:ilvl w:val="2"/>
           <w:numId w:val="4"/>
         </w:numPr>
@@ -1243,7 +1387,7 @@
         </w:numPr>
       </w:pPr>
       <w:r>
-        <w:t>Cổng kết nối:</w:t>
+        <w:t>Công nghệ CPU:</w:t>
       </w:r>
     </w:p>
     <w:p>
@@ -1255,7 +1399,10 @@
         </w:numPr>
       </w:pPr>
       <w:r>
-        <w:t>Công nghệ CPU:</w:t>
+        <w:rPr>
+          <w:lang w:val="vi-VN"/>
+        </w:rPr>
+        <w:t>Cpu</w:t>
       </w:r>
     </w:p>
     <w:p>
@@ -1267,10 +1414,7 @@
         </w:numPr>
       </w:pPr>
       <w:r>
-        <w:rPr>
-          <w:lang w:val="vi-VN"/>
-        </w:rPr>
-        <w:t>Cpu</w:t>
+        <w:t>Đặc biệt:</w:t>
       </w:r>
     </w:p>
     <w:p>
@@ -1282,7 +1426,31 @@
         </w:numPr>
       </w:pPr>
       <w:r>
-        <w:t>Đặc biệt:</w:t>
+        <w:t>Đối tượng sử dụng:</w:t>
+      </w:r>
+      <w:r>
+        <w:t xml:space="preserve"> ̣(cho opti</w:t>
+      </w:r>
+      <w:r>
+        <w:t>o</w:t>
+      </w:r>
+      <w:r>
+        <w:t>n ch</w:t>
+      </w:r>
+      <w:r>
+        <w:t>ọn</w:t>
+      </w:r>
+      <w:r>
+        <w:t>: 1 -&gt; n</w:t>
+      </w:r>
+      <w:r>
+        <w:t>ữ</w:t>
+      </w:r>
+      <w:r>
+        <w:t>, 2 -&gt; nam</w:t>
+      </w:r>
+      <w:r>
+        <w:t xml:space="preserve"> )</w:t>
       </w:r>
     </w:p>
     <w:p>
@@ -1294,22 +1462,7 @@
         </w:numPr>
       </w:pPr>
       <w:r>
-        <w:t>Đối tượng sử dụng:</w:t>
-      </w:r>
-      <w:r>
-        <w:t xml:space="preserve"> ̣(cho opti</w:t>
-      </w:r>
-      <w:r>
-        <w:t>o</w:t>
-      </w:r>
-      <w:r>
-        <w:t>n ch</w:t>
-      </w:r>
-      <w:r>
-        <w:t>ọn</w:t>
-      </w:r>
-      <w:r>
-        <w:t xml:space="preserve"> )</w:t>
+        <w:t>Đường kính mặt:</w:t>
       </w:r>
     </w:p>
     <w:p>
@@ -1321,7 +1474,7 @@
         </w:numPr>
       </w:pPr>
       <w:r>
-        <w:t>Đường kính mặt:</w:t>
+        <w:t>Hệ điều hành:</w:t>
       </w:r>
     </w:p>
     <w:p>
@@ -1333,7 +1486,7 @@
         </w:numPr>
       </w:pPr>
       <w:r>
-        <w:t>Hệ điều hành:</w:t>
+        <w:t>Kết nối với hệ điều hành:</w:t>
       </w:r>
     </w:p>
     <w:p>
@@ -1345,7 +1498,7 @@
         </w:numPr>
       </w:pPr>
       <w:r>
-        <w:t>Kết nối với hệ điều hành:</w:t>
+        <w:t>Kích thước, trọng lượng:</w:t>
       </w:r>
     </w:p>
     <w:p>
@@ -1357,7 +1510,8 @@
         </w:numPr>
       </w:pPr>
       <w:r>
-        <w:t>Kích thước, trọng lượng:</w:t>
+        <w:lastRenderedPageBreak/>
+        <w:t>Màn hình:</w:t>
       </w:r>
     </w:p>
     <w:p>
@@ -1369,7 +1523,7 @@
         </w:numPr>
       </w:pPr>
       <w:r>
-        <w:t>Màn hình:</w:t>
+        <w:t>Mặt:</w:t>
       </w:r>
     </w:p>
     <w:p>
@@ -1381,7 +1535,10 @@
         </w:numPr>
       </w:pPr>
       <w:r>
-        <w:t>Mặt:</w:t>
+        <w:t>Ổ cứng:</w:t>
+      </w:r>
+      <w:r>
+        <w:t xml:space="preserve"> (cho option chọn )</w:t>
       </w:r>
     </w:p>
     <w:p>
@@ -1393,13 +1550,7 @@
         </w:numPr>
       </w:pPr>
       <w:r>
-        <w:t>Ổ cứng:</w:t>
-      </w:r>
-      <w:r>
-        <w:t xml:space="preserve"> </w:t>
-      </w:r>
-      <w:r>
-        <w:t>(cho option chọn )</w:t>
+        <w:t>Pin, Sạc:</w:t>
       </w:r>
     </w:p>
     <w:p>
@@ -1411,7 +1562,13 @@
         </w:numPr>
       </w:pPr>
       <w:r>
-        <w:t>Pin, Sạc:</w:t>
+        <w:rPr>
+          <w:lang w:val="vi-VN"/>
+        </w:rPr>
+        <w:t>Ram</w:t>
+      </w:r>
+      <w:r>
+        <w:t>: (cho option chọn )</w:t>
       </w:r>
     </w:p>
     <w:p>
@@ -1423,16 +1580,7 @@
         </w:numPr>
       </w:pPr>
       <w:r>
-        <w:rPr>
-          <w:lang w:val="vi-VN"/>
-        </w:rPr>
-        <w:t>Ram</w:t>
-      </w:r>
-      <w:r>
-        <w:t xml:space="preserve">: </w:t>
-      </w:r>
-      <w:r>
-        <w:t>(cho option chọn )</w:t>
+        <w:t>SIM:</w:t>
       </w:r>
     </w:p>
     <w:p>
@@ -1444,7 +1592,7 @@
         </w:numPr>
       </w:pPr>
       <w:r>
-        <w:t>SIM:</w:t>
+        <w:t>Thiết kế:</w:t>
       </w:r>
     </w:p>
     <w:p>
@@ -1456,7 +1604,7 @@
         </w:numPr>
       </w:pPr>
       <w:r>
-        <w:t>Thiết kế:</w:t>
+        <w:t>Thời điểm ra mắt:</w:t>
       </w:r>
     </w:p>
     <w:p>
@@ -1468,7 +1616,7 @@
         </w:numPr>
       </w:pPr>
       <w:r>
-        <w:t>Thời điểm ra mắt:</w:t>
+        <w:t>Thời lượng pin:</w:t>
       </w:r>
     </w:p>
     <w:p>
@@ -1480,18 +1628,6 @@
         </w:numPr>
       </w:pPr>
       <w:r>
-        <w:t>Thời lượng pin:</w:t>
-      </w:r>
-    </w:p>
-    <w:p>
-      <w:pPr>
-        <w:pStyle w:val="ListParagraph"/>
-        <w:numPr>
-          <w:ilvl w:val="2"/>
-          <w:numId w:val="4"/>
-        </w:numPr>
-      </w:pPr>
-      <w:r>
         <w:t>Tính năng cho sức khỏe:</w:t>
       </w:r>
     </w:p>
@@ -1537,7 +1673,6 @@
         </w:numPr>
       </w:pPr>
       <w:r>
-        <w:lastRenderedPageBreak/>
         <w:t>H</w:t>
       </w:r>
       <w:r>
@@ -2009,6 +2144,7 @@
         <w:rPr>
           <w:lang w:val="vi-VN"/>
         </w:rPr>
+        <w:lastRenderedPageBreak/>
         <w:t>Diachi_ncc</w:t>
       </w:r>
     </w:p>
@@ -2200,7 +2336,6 @@
         </w:numPr>
       </w:pPr>
       <w:r>
-        <w:lastRenderedPageBreak/>
         <w:t>Ten_th</w:t>
       </w:r>
     </w:p>
@@ -2516,6 +2651,7 @@
         </w:numPr>
       </w:pPr>
       <w:r>
+        <w:lastRenderedPageBreak/>
         <w:t>Samsng</w:t>
       </w:r>
     </w:p>
@@ -2661,7 +2797,6 @@
         </w:rPr>
       </w:pPr>
       <w:r>
-        <w:lastRenderedPageBreak/>
         <w:t>Xiaomi</w:t>
       </w:r>
     </w:p>
@@ -3139,6 +3274,7 @@
         <w:rPr>
           <w:lang w:val="vi-VN"/>
         </w:rPr>
+        <w:lastRenderedPageBreak/>
         <w:t>Ma_tt</w:t>
       </w:r>
     </w:p>
@@ -3384,7 +3520,6 @@
           <w:bCs/>
           <w:color w:val="FF0000"/>
         </w:rPr>
-        <w:lastRenderedPageBreak/>
         <w:t xml:space="preserve">Trang </w:t>
       </w:r>
     </w:p>
@@ -4145,6 +4280,7 @@
     </w:p>
     <w:p>
       <w:r>
+        <w:lastRenderedPageBreak/>
         <w:t>Hi</w:t>
       </w:r>
       <w:r>

</xml_diff>

<commit_message>
thêm sản phẩm: 3 điện thoại iphone
</commit_message>
<xml_diff>
--- a/Mô tả niên luận.docx
+++ b/Mô tả niên luận.docx
@@ -4385,9 +4385,252 @@
         </w:drawing>
       </w:r>
     </w:p>
-    <w:p/>
-    <w:p/>
-    <w:p/>
+    <w:p>
+      <w:pPr>
+        <w:rPr>
+          <w:b/>
+          <w:bCs/>
+          <w:color w:val="FF0000"/>
+        </w:rPr>
+      </w:pPr>
+      <w:r>
+        <w:rPr>
+          <w:b/>
+          <w:bCs/>
+          <w:color w:val="FF0000"/>
+        </w:rPr>
+        <w:t>Th</w:t>
+      </w:r>
+      <w:r>
+        <w:rPr>
+          <w:b/>
+          <w:bCs/>
+          <w:color w:val="FF0000"/>
+        </w:rPr>
+        <w:t>ê</w:t>
+      </w:r>
+      <w:r>
+        <w:rPr>
+          <w:b/>
+          <w:bCs/>
+          <w:color w:val="FF0000"/>
+        </w:rPr>
+        <w:t>m s</w:t>
+      </w:r>
+      <w:r>
+        <w:rPr>
+          <w:b/>
+          <w:bCs/>
+          <w:color w:val="FF0000"/>
+        </w:rPr>
+        <w:t>ản</w:t>
+      </w:r>
+      <w:r>
+        <w:rPr>
+          <w:b/>
+          <w:bCs/>
+          <w:color w:val="FF0000"/>
+        </w:rPr>
+        <w:t xml:space="preserve"> ph</w:t>
+      </w:r>
+      <w:r>
+        <w:rPr>
+          <w:b/>
+          <w:bCs/>
+          <w:color w:val="FF0000"/>
+        </w:rPr>
+        <w:t>ẩm</w:t>
+      </w:r>
+    </w:p>
+    <w:p>
+      <w:pPr>
+        <w:pStyle w:val="ListParagraph"/>
+        <w:numPr>
+          <w:ilvl w:val="4"/>
+          <w:numId w:val="4"/>
+        </w:numPr>
+      </w:pPr>
+      <w:r>
+        <w:t>Đ</w:t>
+      </w:r>
+      <w:r>
+        <w:t>i</w:t>
+      </w:r>
+      <w:r>
+        <w:t>ện</w:t>
+      </w:r>
+      <w:r>
+        <w:t xml:space="preserve"> tho</w:t>
+      </w:r>
+      <w:r>
+        <w:t>ại</w:t>
+      </w:r>
+      <w:r>
+        <w:t>:</w:t>
+      </w:r>
+    </w:p>
+    <w:p>
+      <w:pPr>
+        <w:pStyle w:val="ListParagraph"/>
+        <w:numPr>
+          <w:ilvl w:val="6"/>
+          <w:numId w:val="4"/>
+        </w:numPr>
+      </w:pPr>
+      <w:r>
+        <w:t>Iphon</w:t>
+      </w:r>
+      <w:r>
+        <w:t>e</w:t>
+      </w:r>
+      <w:r>
+        <w:t xml:space="preserve"> :</w:t>
+      </w:r>
+      <w:r>
+        <w:t>3</w:t>
+      </w:r>
+    </w:p>
+    <w:p>
+      <w:pPr>
+        <w:pStyle w:val="ListParagraph"/>
+        <w:numPr>
+          <w:ilvl w:val="4"/>
+          <w:numId w:val="4"/>
+        </w:numPr>
+      </w:pPr>
+      <w:r>
+        <w:t>Laptop:</w:t>
+      </w:r>
+    </w:p>
+    <w:p>
+      <w:pPr>
+        <w:pStyle w:val="ListParagraph"/>
+        <w:numPr>
+          <w:ilvl w:val="6"/>
+          <w:numId w:val="4"/>
+        </w:numPr>
+      </w:pPr>
+      <w:r>
+        <w:t>De</w:t>
+      </w:r>
+      <w:r>
+        <w:t>a</w:t>
+      </w:r>
+      <w:r>
+        <w:t>l s</w:t>
+      </w:r>
+      <w:r>
+        <w:t>ố</w:t>
+      </w:r>
+      <w:r>
+        <w:t>: 1</w:t>
+      </w:r>
+    </w:p>
+    <w:p>
+      <w:pPr>
+        <w:pStyle w:val="ListParagraph"/>
+        <w:numPr>
+          <w:ilvl w:val="4"/>
+          <w:numId w:val="4"/>
+        </w:numPr>
+      </w:pPr>
+      <w:r>
+        <w:t>Table: 1</w:t>
+      </w:r>
+    </w:p>
+    <w:p>
+      <w:pPr>
+        <w:pStyle w:val="ListParagraph"/>
+        <w:numPr>
+          <w:ilvl w:val="4"/>
+          <w:numId w:val="4"/>
+        </w:numPr>
+      </w:pPr>
+      <w:r>
+        <w:t>Sm</w:t>
+      </w:r>
+      <w:r>
+        <w:t>ar</w:t>
+      </w:r>
+      <w:r>
+        <w:t>t</w:t>
+      </w:r>
+      <w:r>
+        <w:t>w</w:t>
+      </w:r>
+      <w:r>
+        <w:t xml:space="preserve">tch: </w:t>
+      </w:r>
+    </w:p>
+    <w:p>
+      <w:pPr>
+        <w:pStyle w:val="ListParagraph"/>
+        <w:numPr>
+          <w:ilvl w:val="6"/>
+          <w:numId w:val="4"/>
+        </w:numPr>
+      </w:pPr>
+      <w:r>
+        <w:t>Deal s</w:t>
+      </w:r>
+      <w:r>
+        <w:t>ốc</w:t>
+      </w:r>
+      <w:r>
+        <w:t>: 1</w:t>
+      </w:r>
+    </w:p>
+    <w:p>
+      <w:pPr>
+        <w:pStyle w:val="ListParagraph"/>
+        <w:numPr>
+          <w:ilvl w:val="4"/>
+          <w:numId w:val="4"/>
+        </w:numPr>
+      </w:pPr>
+      <w:r>
+        <w:t>Đồng</w:t>
+      </w:r>
+      <w:r>
+        <w:t xml:space="preserve"> h</w:t>
+      </w:r>
+      <w:r>
+        <w:t>ồ</w:t>
+      </w:r>
+      <w:r>
+        <w:t>: 1</w:t>
+      </w:r>
+    </w:p>
+    <w:p>
+      <w:pPr>
+        <w:pStyle w:val="ListParagraph"/>
+        <w:numPr>
+          <w:ilvl w:val="4"/>
+          <w:numId w:val="4"/>
+        </w:numPr>
+      </w:pPr>
+      <w:r>
+        <w:t>M</w:t>
+      </w:r>
+      <w:r>
+        <w:t>áy</w:t>
+      </w:r>
+      <w:r>
+        <w:t xml:space="preserve"> t</w:t>
+      </w:r>
+      <w:r>
+        <w:t>ính</w:t>
+      </w:r>
+      <w:r>
+        <w:t xml:space="preserve"> b</w:t>
+      </w:r>
+      <w:r>
+        <w:t>àn</w:t>
+      </w:r>
+      <w:r>
+        <w:t>: 1</w:t>
+      </w:r>
+    </w:p>
     <w:p/>
     <w:p/>
     <w:p/>
@@ -4938,7 +5181,7 @@
       <w:lvlText w:val="-"/>
       <w:lvlJc w:val="left"/>
       <w:pPr>
-        <w:ind w:left="3600" w:hanging="360"/>
+        <w:ind w:left="720" w:hanging="360"/>
       </w:pPr>
       <w:rPr>
         <w:rFonts w:ascii="Times New Roman" w:eastAsiaTheme="minorHAnsi" w:hAnsi="Times New Roman" w:cs="Times New Roman" w:hint="default"/>
@@ -4955,13 +5198,13 @@
         <w:rFonts w:ascii="Wingdings" w:eastAsiaTheme="minorHAnsi" w:hAnsi="Wingdings" w:cs="Times New Roman" w:hint="default"/>
       </w:rPr>
     </w:lvl>
-    <w:lvl w:ilvl="6" w:tplc="0409000F" w:tentative="1">
+    <w:lvl w:ilvl="6" w:tplc="0409000F">
       <w:start w:val="1"/>
       <w:numFmt w:val="decimal"/>
       <w:lvlText w:val="%7."/>
       <w:lvlJc w:val="left"/>
       <w:pPr>
-        <w:ind w:left="5040" w:hanging="360"/>
+        <w:ind w:left="1440" w:hanging="360"/>
       </w:pPr>
     </w:lvl>
     <w:lvl w:ilvl="7" w:tplc="04090019" w:tentative="1">

</xml_diff>

<commit_message>
đỗ dữ liệu ra trang chủ, trang sản phẩm, chi tiết sản phẩm của điện thoại
</commit_message>
<xml_diff>
--- a/Mô tả niên luận.docx
+++ b/Mô tả niên luận.docx
@@ -4399,47 +4399,7 @@
           <w:bCs/>
           <w:color w:val="FF0000"/>
         </w:rPr>
-        <w:t>Th</w:t>
-      </w:r>
-      <w:r>
-        <w:rPr>
-          <w:b/>
-          <w:bCs/>
-          <w:color w:val="FF0000"/>
-        </w:rPr>
-        <w:t>ê</w:t>
-      </w:r>
-      <w:r>
-        <w:rPr>
-          <w:b/>
-          <w:bCs/>
-          <w:color w:val="FF0000"/>
-        </w:rPr>
-        <w:t>m s</w:t>
-      </w:r>
-      <w:r>
-        <w:rPr>
-          <w:b/>
-          <w:bCs/>
-          <w:color w:val="FF0000"/>
-        </w:rPr>
-        <w:t>ản</w:t>
-      </w:r>
-      <w:r>
-        <w:rPr>
-          <w:b/>
-          <w:bCs/>
-          <w:color w:val="FF0000"/>
-        </w:rPr>
-        <w:t xml:space="preserve"> ph</w:t>
-      </w:r>
-      <w:r>
-        <w:rPr>
-          <w:b/>
-          <w:bCs/>
-          <w:color w:val="FF0000"/>
-        </w:rPr>
-        <w:t>ẩm</w:t>
+        <w:t>Thêm sản phẩm</w:t>
       </w:r>
     </w:p>
     <w:p>
@@ -4484,10 +4444,13 @@
         <w:t>e</w:t>
       </w:r>
       <w:r>
-        <w:t xml:space="preserve"> :</w:t>
-      </w:r>
-      <w:r>
-        <w:t>3</w:t>
+        <w:t>:</w:t>
+      </w:r>
+      <w:r>
+        <w:t xml:space="preserve"> </w:t>
+      </w:r>
+      <w:r>
+        <w:t>4</w:t>
       </w:r>
     </w:p>
     <w:p>

</xml_diff>

<commit_message>
tìm lịch sử đơn hàng bằng sdt, hiển thị lịch sử đơn hàng user
</commit_message>
<xml_diff>
--- a/Mô tả niên luận.docx
+++ b/Mô tả niên luận.docx
@@ -1890,6 +1890,87 @@
       <w:pPr>
         <w:pStyle w:val="ListParagraph"/>
         <w:numPr>
+          <w:ilvl w:val="2"/>
+          <w:numId w:val="4"/>
+        </w:numPr>
+      </w:pPr>
+      <w:r>
+        <w:t xml:space="preserve">0: </w:t>
+      </w:r>
+      <w:r>
+        <w:t>Đơn</w:t>
+      </w:r>
+      <w:r>
+        <w:t xml:space="preserve"> h</w:t>
+      </w:r>
+      <w:r>
+        <w:t>àng</w:t>
+      </w:r>
+      <w:r>
+        <w:t xml:space="preserve"> m</w:t>
+      </w:r>
+      <w:r>
+        <w:t>ới</w:t>
+      </w:r>
+    </w:p>
+    <w:p>
+      <w:pPr>
+        <w:pStyle w:val="ListParagraph"/>
+        <w:numPr>
+          <w:ilvl w:val="2"/>
+          <w:numId w:val="4"/>
+        </w:numPr>
+      </w:pPr>
+      <w:r>
+        <w:t xml:space="preserve">1: </w:t>
+      </w:r>
+      <w:r>
+        <w:t>Đang</w:t>
+      </w:r>
+      <w:r>
+        <w:t xml:space="preserve"> v</w:t>
+      </w:r>
+      <w:r>
+        <w:t>ận</w:t>
+      </w:r>
+      <w:r>
+        <w:t xml:space="preserve"> chuy</w:t>
+      </w:r>
+      <w:r>
+        <w:t>ển</w:t>
+      </w:r>
+    </w:p>
+    <w:p>
+      <w:pPr>
+        <w:pStyle w:val="ListParagraph"/>
+        <w:numPr>
+          <w:ilvl w:val="2"/>
+          <w:numId w:val="4"/>
+        </w:numPr>
+      </w:pPr>
+      <w:r>
+        <w:t xml:space="preserve">2: </w:t>
+      </w:r>
+      <w:r>
+        <w:t>đã</w:t>
+      </w:r>
+      <w:r>
+        <w:t xml:space="preserve"> nh</w:t>
+      </w:r>
+      <w:r>
+        <w:t>ận</w:t>
+      </w:r>
+      <w:r>
+        <w:t xml:space="preserve"> h</w:t>
+      </w:r>
+      <w:r>
+        <w:t>àng</w:t>
+      </w:r>
+    </w:p>
+    <w:p>
+      <w:pPr>
+        <w:pStyle w:val="ListParagraph"/>
+        <w:numPr>
           <w:ilvl w:val="0"/>
           <w:numId w:val="4"/>
         </w:numPr>
@@ -2114,6 +2195,7 @@
         <w:rPr>
           <w:lang w:val="vi-VN"/>
         </w:rPr>
+        <w:lastRenderedPageBreak/>
         <w:t>Ma_ncc</w:t>
       </w:r>
     </w:p>
@@ -2144,7 +2226,6 @@
         <w:rPr>
           <w:lang w:val="vi-VN"/>
         </w:rPr>
-        <w:lastRenderedPageBreak/>
         <w:t>Diachi_ncc</w:t>
       </w:r>
     </w:p>
@@ -2627,6 +2708,7 @@
           <w:b/>
           <w:bCs/>
         </w:rPr>
+        <w:lastRenderedPageBreak/>
         <w:t>TABLET</w:t>
       </w:r>
     </w:p>
@@ -2651,7 +2733,6 @@
         </w:numPr>
       </w:pPr>
       <w:r>
-        <w:lastRenderedPageBreak/>
         <w:t>Samsng</w:t>
       </w:r>
     </w:p>
@@ -3187,6 +3268,7 @@
         </w:numPr>
       </w:pPr>
       <w:r>
+        <w:lastRenderedPageBreak/>
         <w:t>Ngayvao</w:t>
       </w:r>
     </w:p>
@@ -3274,7 +3356,6 @@
         <w:rPr>
           <w:lang w:val="vi-VN"/>
         </w:rPr>
-        <w:lastRenderedPageBreak/>
         <w:t>Ma_tt</w:t>
       </w:r>
     </w:p>
@@ -4221,6 +4302,7 @@
     </w:p>
     <w:p>
       <w:r>
+        <w:lastRenderedPageBreak/>
         <w:t>định</w:t>
       </w:r>
       <w:r>
@@ -4280,7 +4362,6 @@
     </w:p>
     <w:p>
       <w:r>
-        <w:lastRenderedPageBreak/>
         <w:t>Hi</w:t>
       </w:r>
       <w:r>

</xml_diff>

<commit_message>
tìm kiém điện thoại theo thương hiệu, thêm 4 sản phẩm vào csdl
</commit_message>
<xml_diff>
--- a/Mô tả niên luận.docx
+++ b/Mô tả niên luận.docx
@@ -4529,6 +4529,21 @@
       </w:r>
       <w:r>
         <w:t xml:space="preserve"> </w:t>
+      </w:r>
+      <w:r>
+        <w:t>4</w:t>
+      </w:r>
+    </w:p>
+    <w:p>
+      <w:pPr>
+        <w:pStyle w:val="ListParagraph"/>
+        <w:numPr>
+          <w:ilvl w:val="6"/>
+          <w:numId w:val="4"/>
+        </w:numPr>
+      </w:pPr>
+      <w:r>
+        <w:t xml:space="preserve">Samsung: </w:t>
       </w:r>
       <w:r>
         <w:t>4</w:t>

</xml_diff>

<commit_message>
thêm laptop, hiển thị laptop ra trang chủ user, hiển thị laptop deal sốc, gaming, học tập
</commit_message>
<xml_diff>
--- a/Mô tả niên luận.docx
+++ b/Mô tả niên luận.docx
@@ -4582,6 +4582,126 @@
         <w:t>ố</w:t>
       </w:r>
       <w:r>
+        <w:t>c</w:t>
+      </w:r>
+      <w:r>
+        <w:t xml:space="preserve">: </w:t>
+      </w:r>
+    </w:p>
+    <w:p>
+      <w:pPr>
+        <w:pStyle w:val="ListParagraph"/>
+        <w:numPr>
+          <w:ilvl w:val="7"/>
+          <w:numId w:val="4"/>
+        </w:numPr>
+      </w:pPr>
+      <w:r>
+        <w:t>Lenovo: 1</w:t>
+      </w:r>
+    </w:p>
+    <w:p>
+      <w:pPr>
+        <w:pStyle w:val="ListParagraph"/>
+        <w:numPr>
+          <w:ilvl w:val="7"/>
+          <w:numId w:val="4"/>
+        </w:numPr>
+      </w:pPr>
+      <w:r>
+        <w:t>Macbook: 1</w:t>
+      </w:r>
+    </w:p>
+    <w:p>
+      <w:pPr>
+        <w:pStyle w:val="ListParagraph"/>
+        <w:numPr>
+          <w:ilvl w:val="6"/>
+          <w:numId w:val="4"/>
+        </w:numPr>
+      </w:pPr>
+      <w:r>
+        <w:t>Gameming</w:t>
+      </w:r>
+    </w:p>
+    <w:p>
+      <w:pPr>
+        <w:pStyle w:val="ListParagraph"/>
+        <w:numPr>
+          <w:ilvl w:val="7"/>
+          <w:numId w:val="4"/>
+        </w:numPr>
+      </w:pPr>
+      <w:r>
+        <w:t>Lenovo: 1</w:t>
+      </w:r>
+    </w:p>
+    <w:p>
+      <w:pPr>
+        <w:pStyle w:val="ListParagraph"/>
+        <w:numPr>
+          <w:ilvl w:val="6"/>
+          <w:numId w:val="4"/>
+        </w:numPr>
+      </w:pPr>
+      <w:r>
+        <w:t>H</w:t>
+      </w:r>
+      <w:r>
+        <w:t>ọ</w:t>
+      </w:r>
+      <w:r>
+        <w:t>c t</w:t>
+      </w:r>
+      <w:r>
+        <w:t>ập</w:t>
+      </w:r>
+      <w:r>
+        <w:t>, v</w:t>
+      </w:r>
+      <w:r>
+        <w:t>ăn</w:t>
+      </w:r>
+      <w:r>
+        <w:t xml:space="preserve"> ph</w:t>
+      </w:r>
+      <w:r>
+        <w:t>òng</w:t>
+      </w:r>
+    </w:p>
+    <w:p>
+      <w:pPr>
+        <w:pStyle w:val="ListParagraph"/>
+        <w:numPr>
+          <w:ilvl w:val="7"/>
+          <w:numId w:val="4"/>
+        </w:numPr>
+      </w:pPr>
+      <w:r>
+        <w:t>Len</w:t>
+      </w:r>
+      <w:r>
+        <w:t>o</w:t>
+      </w:r>
+      <w:r>
+        <w:t>vo: 1</w:t>
+      </w:r>
+    </w:p>
+    <w:p>
+      <w:pPr>
+        <w:pStyle w:val="ListParagraph"/>
+        <w:numPr>
+          <w:ilvl w:val="7"/>
+          <w:numId w:val="4"/>
+        </w:numPr>
+      </w:pPr>
+      <w:r>
+        <w:t>Ac</w:t>
+      </w:r>
+      <w:r>
+        <w:t>er</w:t>
+      </w:r>
+      <w:r>
         <w:t>: 1</w:t>
       </w:r>
     </w:p>
@@ -5266,13 +5386,13 @@
         <w:ind w:left="1440" w:hanging="360"/>
       </w:pPr>
     </w:lvl>
-    <w:lvl w:ilvl="7" w:tplc="04090019" w:tentative="1">
+    <w:lvl w:ilvl="7" w:tplc="04090019">
       <w:start w:val="1"/>
       <w:numFmt w:val="lowerLetter"/>
       <w:lvlText w:val="%8."/>
       <w:lvlJc w:val="left"/>
       <w:pPr>
-        <w:ind w:left="5760" w:hanging="360"/>
+        <w:ind w:left="1890" w:hanging="360"/>
       </w:pPr>
     </w:lvl>
     <w:lvl w:ilvl="8" w:tplc="0409001B" w:tentative="1">

</xml_diff>

<commit_message>
thêm sản phẩm, hiển thị laptop nhẹ sang trọng ra trang chủ user
</commit_message>
<xml_diff>
--- a/Mô tả niên luận.docx
+++ b/Mô tả niên luận.docx
@@ -4700,6 +4700,129 @@
       </w:r>
       <w:r>
         <w:t>er</w:t>
+      </w:r>
+      <w:r>
+        <w:t>: 1</w:t>
+      </w:r>
+    </w:p>
+    <w:p>
+      <w:pPr>
+        <w:pStyle w:val="ListParagraph"/>
+        <w:numPr>
+          <w:ilvl w:val="6"/>
+          <w:numId w:val="4"/>
+        </w:numPr>
+      </w:pPr>
+      <w:r>
+        <w:t>Đồ</w:t>
+      </w:r>
+      <w:r>
+        <w:t xml:space="preserve"> ho</w:t>
+      </w:r>
+      <w:r>
+        <w:t>ạ</w:t>
+      </w:r>
+      <w:r>
+        <w:t>, k</w:t>
+      </w:r>
+      <w:r>
+        <w:t>ỹ</w:t>
+      </w:r>
+      <w:r>
+        <w:t xml:space="preserve"> thu</w:t>
+      </w:r>
+      <w:r>
+        <w:t>ậ</w:t>
+      </w:r>
+      <w:r>
+        <w:t>t</w:t>
+      </w:r>
+    </w:p>
+    <w:p>
+      <w:pPr>
+        <w:pStyle w:val="ListParagraph"/>
+        <w:numPr>
+          <w:ilvl w:val="7"/>
+          <w:numId w:val="4"/>
+        </w:numPr>
+      </w:pPr>
+      <w:r>
+        <w:t>Hp: 1</w:t>
+      </w:r>
+    </w:p>
+    <w:p>
+      <w:pPr>
+        <w:pStyle w:val="ListParagraph"/>
+        <w:numPr>
+          <w:ilvl w:val="6"/>
+          <w:numId w:val="4"/>
+        </w:numPr>
+      </w:pPr>
+      <w:r>
+        <w:t>M</w:t>
+      </w:r>
+      <w:r>
+        <w:t>ỏng</w:t>
+      </w:r>
+      <w:r>
+        <w:t xml:space="preserve"> nh</w:t>
+      </w:r>
+      <w:r>
+        <w:t>ẹ</w:t>
+      </w:r>
+    </w:p>
+    <w:p>
+      <w:pPr>
+        <w:pStyle w:val="ListParagraph"/>
+        <w:numPr>
+          <w:ilvl w:val="7"/>
+          <w:numId w:val="4"/>
+        </w:numPr>
+      </w:pPr>
+      <w:r>
+        <w:t>Len</w:t>
+      </w:r>
+      <w:r>
+        <w:t>o</w:t>
+      </w:r>
+      <w:r>
+        <w:t>vo</w:t>
+      </w:r>
+      <w:r>
+        <w:t>: 1</w:t>
+      </w:r>
+    </w:p>
+    <w:p>
+      <w:pPr>
+        <w:pStyle w:val="ListParagraph"/>
+        <w:numPr>
+          <w:ilvl w:val="6"/>
+          <w:numId w:val="4"/>
+        </w:numPr>
+      </w:pPr>
+      <w:r>
+        <w:t>Sang tr</w:t>
+      </w:r>
+      <w:r>
+        <w:t>ọng</w:t>
+      </w:r>
+    </w:p>
+    <w:p>
+      <w:pPr>
+        <w:pStyle w:val="ListParagraph"/>
+        <w:numPr>
+          <w:ilvl w:val="7"/>
+          <w:numId w:val="4"/>
+        </w:numPr>
+      </w:pPr>
+      <w:r>
+        <w:t>Len</w:t>
+      </w:r>
+      <w:r>
+        <w:t>o</w:t>
+      </w:r>
+      <w:r>
+        <w:t>vo</w:t>
       </w:r>
       <w:r>
         <w:t>: 1</w:t>

</xml_diff>

<commit_message>
hiển thị table ra trang chủ user
</commit_message>
<xml_diff>
--- a/Mô tả niên luận.docx
+++ b/Mô tả niên luận.docx
@@ -4691,18 +4691,45 @@
       <w:pPr>
         <w:pStyle w:val="ListParagraph"/>
         <w:numPr>
+          <w:ilvl w:val="6"/>
+          <w:numId w:val="4"/>
+        </w:numPr>
+      </w:pPr>
+      <w:r>
+        <w:t>Đồ</w:t>
+      </w:r>
+      <w:r>
+        <w:t xml:space="preserve"> ho</w:t>
+      </w:r>
+      <w:r>
+        <w:t>ạ</w:t>
+      </w:r>
+      <w:r>
+        <w:t>, k</w:t>
+      </w:r>
+      <w:r>
+        <w:t>ỹ</w:t>
+      </w:r>
+      <w:r>
+        <w:t xml:space="preserve"> thu</w:t>
+      </w:r>
+      <w:r>
+        <w:t>ậ</w:t>
+      </w:r>
+      <w:r>
+        <w:t>t</w:t>
+      </w:r>
+    </w:p>
+    <w:p>
+      <w:pPr>
+        <w:pStyle w:val="ListParagraph"/>
+        <w:numPr>
           <w:ilvl w:val="7"/>
           <w:numId w:val="4"/>
         </w:numPr>
       </w:pPr>
       <w:r>
-        <w:t>Ac</w:t>
-      </w:r>
-      <w:r>
-        <w:t>er</w:t>
-      </w:r>
-      <w:r>
-        <w:t>: 1</w:t>
+        <w:t>Hp: 1</w:t>
       </w:r>
     </w:p>
     <w:p>
@@ -4714,28 +4741,16 @@
         </w:numPr>
       </w:pPr>
       <w:r>
-        <w:t>Đồ</w:t>
-      </w:r>
-      <w:r>
-        <w:t xml:space="preserve"> ho</w:t>
-      </w:r>
-      <w:r>
-        <w:t>ạ</w:t>
-      </w:r>
-      <w:r>
-        <w:t>, k</w:t>
-      </w:r>
-      <w:r>
-        <w:t>ỹ</w:t>
-      </w:r>
-      <w:r>
-        <w:t xml:space="preserve"> thu</w:t>
-      </w:r>
-      <w:r>
-        <w:t>ậ</w:t>
-      </w:r>
-      <w:r>
-        <w:t>t</w:t>
+        <w:t>M</w:t>
+      </w:r>
+      <w:r>
+        <w:t>ỏng</w:t>
+      </w:r>
+      <w:r>
+        <w:t xml:space="preserve"> nh</w:t>
+      </w:r>
+      <w:r>
+        <w:t>ẹ</w:t>
       </w:r>
     </w:p>
     <w:p>
@@ -4747,7 +4762,13 @@
         </w:numPr>
       </w:pPr>
       <w:r>
-        <w:t>Hp: 1</w:t>
+        <w:t>Len</w:t>
+      </w:r>
+      <w:r>
+        <w:t>o</w:t>
+      </w:r>
+      <w:r>
+        <w:t>vo: 1</w:t>
       </w:r>
     </w:p>
     <w:p>
@@ -4759,16 +4780,10 @@
         </w:numPr>
       </w:pPr>
       <w:r>
-        <w:t>M</w:t>
-      </w:r>
-      <w:r>
-        <w:t>ỏng</w:t>
-      </w:r>
-      <w:r>
-        <w:t xml:space="preserve"> nh</w:t>
-      </w:r>
-      <w:r>
-        <w:t>ẹ</w:t>
+        <w:t>Sang tr</w:t>
+      </w:r>
+      <w:r>
+        <w:t>ọng</w:t>
       </w:r>
     </w:p>
     <w:p>
@@ -4786,46 +4801,7 @@
         <w:t>o</w:t>
       </w:r>
       <w:r>
-        <w:t>vo</w:t>
-      </w:r>
-      <w:r>
-        <w:t>: 1</w:t>
-      </w:r>
-    </w:p>
-    <w:p>
-      <w:pPr>
-        <w:pStyle w:val="ListParagraph"/>
-        <w:numPr>
-          <w:ilvl w:val="6"/>
-          <w:numId w:val="4"/>
-        </w:numPr>
-      </w:pPr>
-      <w:r>
-        <w:t>Sang tr</w:t>
-      </w:r>
-      <w:r>
-        <w:t>ọng</w:t>
-      </w:r>
-    </w:p>
-    <w:p>
-      <w:pPr>
-        <w:pStyle w:val="ListParagraph"/>
-        <w:numPr>
-          <w:ilvl w:val="7"/>
-          <w:numId w:val="4"/>
-        </w:numPr>
-      </w:pPr>
-      <w:r>
-        <w:t>Len</w:t>
-      </w:r>
-      <w:r>
-        <w:t>o</w:t>
-      </w:r>
-      <w:r>
-        <w:t>vo</w:t>
-      </w:r>
-      <w:r>
-        <w:t>: 1</w:t>
+        <w:t>vo: 1</w:t>
       </w:r>
     </w:p>
     <w:p>

</xml_diff>

<commit_message>
hiển thị tin tức ra trang tin tức user
</commit_message>
<xml_diff>
--- a/Mô tả niên luận.docx
+++ b/Mô tả niên luận.docx
@@ -4909,7 +4909,68 @@
         <w:t>: 1</w:t>
       </w:r>
     </w:p>
-    <w:p/>
+    <w:p>
+      <w:pPr>
+        <w:rPr>
+          <w:b/>
+          <w:bCs/>
+          <w:color w:val="FF0000"/>
+        </w:rPr>
+      </w:pPr>
+      <w:r>
+        <w:rPr>
+          <w:b/>
+          <w:bCs/>
+          <w:color w:val="FF0000"/>
+        </w:rPr>
+        <w:t>Th</w:t>
+      </w:r>
+      <w:r>
+        <w:rPr>
+          <w:b/>
+          <w:bCs/>
+          <w:color w:val="FF0000"/>
+        </w:rPr>
+        <w:t>ê</w:t>
+      </w:r>
+      <w:r>
+        <w:rPr>
+          <w:b/>
+          <w:bCs/>
+          <w:color w:val="FF0000"/>
+        </w:rPr>
+        <w:t>m tin t</w:t>
+      </w:r>
+      <w:r>
+        <w:rPr>
+          <w:b/>
+          <w:bCs/>
+          <w:color w:val="FF0000"/>
+        </w:rPr>
+        <w:t>ức</w:t>
+      </w:r>
+    </w:p>
+    <w:p>
+      <w:pPr>
+        <w:pStyle w:val="ListParagraph"/>
+        <w:numPr>
+          <w:ilvl w:val="4"/>
+          <w:numId w:val="4"/>
+        </w:numPr>
+      </w:pPr>
+      <w:r>
+        <w:t>Đánh</w:t>
+      </w:r>
+      <w:r>
+        <w:t xml:space="preserve"> gi</w:t>
+      </w:r>
+      <w:r>
+        <w:t>á</w:t>
+      </w:r>
+      <w:r>
+        <w:t xml:space="preserve"> : 5</w:t>
+      </w:r>
+    </w:p>
     <w:p/>
     <w:p/>
     <w:p/>

</xml_diff>

<commit_message>
thêm smartwatch, hiển thị ra trang chủ user, chi tiết smartwatch, tìm kiếm smartwatch theo thương hiệu
</commit_message>
<xml_diff>
--- a/Mô tả niên luận.docx
+++ b/Mô tả niên luận.docx
@@ -4855,6 +4855,138 @@
         <w:t>ốc</w:t>
       </w:r>
       <w:r>
+        <w:t xml:space="preserve">: </w:t>
+      </w:r>
+    </w:p>
+    <w:p>
+      <w:pPr>
+        <w:pStyle w:val="ListParagraph"/>
+        <w:numPr>
+          <w:ilvl w:val="7"/>
+          <w:numId w:val="4"/>
+        </w:numPr>
+      </w:pPr>
+      <w:r>
+        <w:t>S</w:t>
+      </w:r>
+      <w:r>
+        <w:t>ams</w:t>
+      </w:r>
+      <w:r>
+        <w:t>ung: 1</w:t>
+      </w:r>
+    </w:p>
+    <w:p>
+      <w:pPr>
+        <w:pStyle w:val="ListParagraph"/>
+        <w:numPr>
+          <w:ilvl w:val="6"/>
+          <w:numId w:val="4"/>
+        </w:numPr>
+      </w:pPr>
+      <w:r>
+        <w:t>Th</w:t>
+      </w:r>
+      <w:r>
+        <w:t>ời</w:t>
+      </w:r>
+      <w:r>
+        <w:t xml:space="preserve"> trang</w:t>
+      </w:r>
+      <w:r>
+        <w:t>:</w:t>
+      </w:r>
+    </w:p>
+    <w:p>
+      <w:pPr>
+        <w:pStyle w:val="ListParagraph"/>
+        <w:numPr>
+          <w:ilvl w:val="7"/>
+          <w:numId w:val="4"/>
+        </w:numPr>
+      </w:pPr>
+      <w:r>
+        <w:t>wa</w:t>
+      </w:r>
+      <w:r>
+        <w:t>tch</w:t>
+      </w:r>
+      <w:r>
+        <w:t xml:space="preserve">: </w:t>
+      </w:r>
+      <w:r>
+        <w:t>1</w:t>
+      </w:r>
+    </w:p>
+    <w:p>
+      <w:pPr>
+        <w:pStyle w:val="ListParagraph"/>
+        <w:numPr>
+          <w:ilvl w:val="6"/>
+          <w:numId w:val="4"/>
+        </w:numPr>
+      </w:pPr>
+      <w:r>
+        <w:t>ti</w:t>
+      </w:r>
+      <w:r>
+        <w:t>ện</w:t>
+      </w:r>
+      <w:r>
+        <w:t xml:space="preserve"> </w:t>
+      </w:r>
+      <w:r>
+        <w:t>ích</w:t>
+      </w:r>
+      <w:r>
+        <w:t>:</w:t>
+      </w:r>
+    </w:p>
+    <w:p>
+      <w:pPr>
+        <w:pStyle w:val="ListParagraph"/>
+        <w:numPr>
+          <w:ilvl w:val="7"/>
+          <w:numId w:val="4"/>
+        </w:numPr>
+      </w:pPr>
+      <w:r>
+        <w:t>wa</w:t>
+      </w:r>
+      <w:r>
+        <w:t>tch: 1</w:t>
+      </w:r>
+    </w:p>
+    <w:p>
+      <w:pPr>
+        <w:pStyle w:val="ListParagraph"/>
+        <w:numPr>
+          <w:ilvl w:val="6"/>
+          <w:numId w:val="4"/>
+        </w:numPr>
+      </w:pPr>
+      <w:r>
+        <w:t>th</w:t>
+      </w:r>
+      <w:r>
+        <w:t>ể</w:t>
+      </w:r>
+      <w:r>
+        <w:t xml:space="preserve"> thao:</w:t>
+      </w:r>
+    </w:p>
+    <w:p>
+      <w:pPr>
+        <w:pStyle w:val="ListParagraph"/>
+        <w:numPr>
+          <w:ilvl w:val="7"/>
+          <w:numId w:val="4"/>
+        </w:numPr>
+      </w:pPr>
+      <w:r>
+        <w:t>Garmin</w:t>
+      </w:r>
+      <w:r>
         <w:t>: 1</w:t>
       </w:r>
     </w:p>
@@ -4862,6 +4994,51 @@
       <w:pPr>
         <w:pStyle w:val="ListParagraph"/>
         <w:numPr>
+          <w:ilvl w:val="6"/>
+          <w:numId w:val="4"/>
+        </w:numPr>
+      </w:pPr>
+      <w:r>
+        <w:t>tr</w:t>
+      </w:r>
+      <w:r>
+        <w:t>ẻ</w:t>
+      </w:r>
+      <w:r>
+        <w:t xml:space="preserve"> em</w:t>
+      </w:r>
+      <w:r>
+        <w:t>: 1</w:t>
+      </w:r>
+    </w:p>
+    <w:p>
+      <w:pPr>
+        <w:pStyle w:val="ListParagraph"/>
+        <w:numPr>
+          <w:ilvl w:val="6"/>
+          <w:numId w:val="4"/>
+        </w:numPr>
+      </w:pPr>
+      <w:r>
+        <w:t>ph</w:t>
+      </w:r>
+      <w:r>
+        <w:t>ụ</w:t>
+      </w:r>
+      <w:r>
+        <w:t xml:space="preserve"> ki</w:t>
+      </w:r>
+      <w:r>
+        <w:t>ện</w:t>
+      </w:r>
+      <w:r>
+        <w:t xml:space="preserve">: </w:t>
+      </w:r>
+    </w:p>
+    <w:p>
+      <w:pPr>
+        <w:pStyle w:val="ListParagraph"/>
+        <w:numPr>
           <w:ilvl w:val="4"/>
           <w:numId w:val="4"/>
         </w:numPr>
@@ -4888,6 +5065,7 @@
         </w:numPr>
       </w:pPr>
       <w:r>
+        <w:lastRenderedPageBreak/>
         <w:t>M</w:t>
       </w:r>
       <w:r>
@@ -4923,31 +5101,7 @@
           <w:bCs/>
           <w:color w:val="FF0000"/>
         </w:rPr>
-        <w:t>Th</w:t>
-      </w:r>
-      <w:r>
-        <w:rPr>
-          <w:b/>
-          <w:bCs/>
-          <w:color w:val="FF0000"/>
-        </w:rPr>
-        <w:t>ê</w:t>
-      </w:r>
-      <w:r>
-        <w:rPr>
-          <w:b/>
-          <w:bCs/>
-          <w:color w:val="FF0000"/>
-        </w:rPr>
-        <w:t>m tin t</w:t>
-      </w:r>
-      <w:r>
-        <w:rPr>
-          <w:b/>
-          <w:bCs/>
-          <w:color w:val="FF0000"/>
-        </w:rPr>
-        <w:t>ức</w:t>
+        <w:t>Thêm tin tức</w:t>
       </w:r>
     </w:p>
     <w:p>
@@ -4968,7 +5122,52 @@
         <w:t>á</w:t>
       </w:r>
       <w:r>
-        <w:t xml:space="preserve"> : 5</w:t>
+        <w:t xml:space="preserve"> : </w:t>
+      </w:r>
+      <w:r>
+        <w:t>10</w:t>
+      </w:r>
+    </w:p>
+    <w:p>
+      <w:pPr>
+        <w:pStyle w:val="ListParagraph"/>
+        <w:numPr>
+          <w:ilvl w:val="4"/>
+          <w:numId w:val="4"/>
+        </w:numPr>
+      </w:pPr>
+      <w:r>
+        <w:t>T</w:t>
+      </w:r>
+      <w:r>
+        <w:t>ư</w:t>
+      </w:r>
+      <w:r>
+        <w:t xml:space="preserve"> v</w:t>
+      </w:r>
+      <w:r>
+        <w:t>ấn</w:t>
+      </w:r>
+      <w:r>
+        <w:t xml:space="preserve">: </w:t>
+      </w:r>
+      <w:r>
+        <w:t>10</w:t>
+      </w:r>
+    </w:p>
+    <w:p>
+      <w:pPr>
+        <w:pStyle w:val="ListParagraph"/>
+        <w:numPr>
+          <w:ilvl w:val="4"/>
+          <w:numId w:val="4"/>
+        </w:numPr>
+      </w:pPr>
+      <w:r>
+        <w:t xml:space="preserve">Laptop: </w:t>
+      </w:r>
+      <w:r>
+        <w:t>10</w:t>
       </w:r>
     </w:p>
     <w:p/>

</xml_diff>

<commit_message>
thêm đồng hồ, hiển thị đồng hồ độc quyền, phái đẹp ra trang đồng hồ user
</commit_message>
<xml_diff>
--- a/Mô tả niên luận.docx
+++ b/Mô tả niên luận.docx
@@ -1448,6 +1448,9 @@
       </w:r>
       <w:r>
         <w:t>, 2 -&gt; nam</w:t>
+      </w:r>
+      <w:r>
+        <w:t>, 3-&gt;tre em</w:t>
       </w:r>
       <w:r>
         <w:t xml:space="preserve"> )</w:t>
@@ -5053,6 +5056,43 @@
         <w:t>ồ</w:t>
       </w:r>
       <w:r>
+        <w:t xml:space="preserve">: </w:t>
+      </w:r>
+    </w:p>
+    <w:p>
+      <w:pPr>
+        <w:pStyle w:val="ListParagraph"/>
+        <w:numPr>
+          <w:ilvl w:val="6"/>
+          <w:numId w:val="4"/>
+        </w:numPr>
+      </w:pPr>
+      <w:r>
+        <w:lastRenderedPageBreak/>
+        <w:t>độ</w:t>
+      </w:r>
+      <w:r>
+        <w:t>c quy</w:t>
+      </w:r>
+      <w:r>
+        <w:t>ền</w:t>
+      </w:r>
+    </w:p>
+    <w:p>
+      <w:pPr>
+        <w:pStyle w:val="ListParagraph"/>
+        <w:numPr>
+          <w:ilvl w:val="7"/>
+          <w:numId w:val="4"/>
+        </w:numPr>
+      </w:pPr>
+      <w:r>
+        <w:t>MV</w:t>
+      </w:r>
+      <w:r>
+        <w:t>W</w:t>
+      </w:r>
+      <w:r>
         <w:t>: 1</w:t>
       </w:r>
     </w:p>
@@ -5065,7 +5105,6 @@
         </w:numPr>
       </w:pPr>
       <w:r>
-        <w:lastRenderedPageBreak/>
         <w:t>M</w:t>
       </w:r>
       <w:r>

</xml_diff>

<commit_message>
thêm đồng hồ vào csdl, hiển thị đồng hồ độc quyền, phái đẹp, phái mạnh, trẻ em ra màn hình user
</commit_message>
<xml_diff>
--- a/Mô tả niên luận.docx
+++ b/Mô tả niên luận.docx
@@ -5093,7 +5093,169 @@
         <w:t>W</w:t>
       </w:r>
       <w:r>
+        <w:t xml:space="preserve">: </w:t>
+      </w:r>
+      <w:r>
+        <w:t>3</w:t>
+      </w:r>
+    </w:p>
+    <w:p>
+      <w:pPr>
+        <w:pStyle w:val="ListParagraph"/>
+        <w:numPr>
+          <w:ilvl w:val="7"/>
+          <w:numId w:val="4"/>
+        </w:numPr>
+      </w:pPr>
+      <w:r>
+        <w:t>DAUMIER</w:t>
+      </w:r>
+      <w:r>
         <w:t>: 1</w:t>
+      </w:r>
+    </w:p>
+    <w:p>
+      <w:pPr>
+        <w:pStyle w:val="ListParagraph"/>
+        <w:numPr>
+          <w:ilvl w:val="7"/>
+          <w:numId w:val="4"/>
+        </w:numPr>
+      </w:pPr>
+      <w:r>
+        <w:t>ELIO: 1</w:t>
+      </w:r>
+    </w:p>
+    <w:p>
+      <w:pPr>
+        <w:pStyle w:val="ListParagraph"/>
+        <w:numPr>
+          <w:ilvl w:val="7"/>
+          <w:numId w:val="4"/>
+        </w:numPr>
+      </w:pPr>
+      <w:r>
+        <w:t xml:space="preserve">KORLEX </w:t>
+      </w:r>
+      <w:r>
+        <w:t>: 1</w:t>
+      </w:r>
+    </w:p>
+    <w:p>
+      <w:pPr>
+        <w:pStyle w:val="ListParagraph"/>
+        <w:numPr>
+          <w:ilvl w:val="6"/>
+          <w:numId w:val="4"/>
+        </w:numPr>
+      </w:pPr>
+      <w:r>
+        <w:t>Ph</w:t>
+      </w:r>
+      <w:r>
+        <w:t>ái</w:t>
+      </w:r>
+      <w:r>
+        <w:t xml:space="preserve"> </w:t>
+      </w:r>
+      <w:r>
+        <w:t>đẹp</w:t>
+      </w:r>
+      <w:r>
+        <w:t>:</w:t>
+      </w:r>
+    </w:p>
+    <w:p>
+      <w:pPr>
+        <w:pStyle w:val="ListParagraph"/>
+        <w:numPr>
+          <w:ilvl w:val="7"/>
+          <w:numId w:val="4"/>
+        </w:numPr>
+      </w:pPr>
+      <w:r>
+        <w:t xml:space="preserve">Nakzen: </w:t>
+      </w:r>
+      <w:r>
+        <w:t>7</w:t>
+      </w:r>
+    </w:p>
+    <w:p>
+      <w:pPr>
+        <w:pStyle w:val="ListParagraph"/>
+        <w:numPr>
+          <w:ilvl w:val="6"/>
+          <w:numId w:val="4"/>
+        </w:numPr>
+      </w:pPr>
+      <w:r>
+        <w:t>Ph</w:t>
+      </w:r>
+      <w:r>
+        <w:t>ái</w:t>
+      </w:r>
+      <w:r>
+        <w:t xml:space="preserve"> m</w:t>
+      </w:r>
+      <w:r>
+        <w:t>ạnh</w:t>
+      </w:r>
+      <w:r>
+        <w:t>:</w:t>
+      </w:r>
+    </w:p>
+    <w:p>
+      <w:pPr>
+        <w:pStyle w:val="ListParagraph"/>
+        <w:numPr>
+          <w:ilvl w:val="7"/>
+          <w:numId w:val="4"/>
+        </w:numPr>
+      </w:pPr>
+      <w:r>
+        <w:t>Nakzen</w:t>
+      </w:r>
+      <w:r>
+        <w:t xml:space="preserve">: </w:t>
+      </w:r>
+      <w:r>
+        <w:t>3</w:t>
+      </w:r>
+    </w:p>
+    <w:p>
+      <w:pPr>
+        <w:pStyle w:val="ListParagraph"/>
+        <w:numPr>
+          <w:ilvl w:val="6"/>
+          <w:numId w:val="4"/>
+        </w:numPr>
+      </w:pPr>
+      <w:r>
+        <w:t>tr</w:t>
+      </w:r>
+      <w:r>
+        <w:t>ẻ</w:t>
+      </w:r>
+      <w:r>
+        <w:t xml:space="preserve"> em</w:t>
+      </w:r>
+    </w:p>
+    <w:p>
+      <w:pPr>
+        <w:pStyle w:val="ListParagraph"/>
+        <w:numPr>
+          <w:ilvl w:val="7"/>
+          <w:numId w:val="4"/>
+        </w:numPr>
+      </w:pPr>
+      <w:r>
+        <w:t>SKMEI</w:t>
+      </w:r>
+      <w:r>
+        <w:t xml:space="preserve">: </w:t>
+      </w:r>
+      <w:r>
+        <w:t>6</w:t>
       </w:r>
     </w:p>
     <w:p>

</xml_diff>

<commit_message>
thêm máy tính để bàn vào csdl
</commit_message>
<xml_diff>
--- a/Mô tả niên luận.docx
+++ b/Mô tả niên luận.docx
@@ -5285,7 +5285,25 @@
         <w:t>àn</w:t>
       </w:r>
       <w:r>
-        <w:t>: 1</w:t>
+        <w:t xml:space="preserve">: </w:t>
+      </w:r>
+    </w:p>
+    <w:p>
+      <w:pPr>
+        <w:pStyle w:val="ListParagraph"/>
+        <w:numPr>
+          <w:ilvl w:val="6"/>
+          <w:numId w:val="4"/>
+        </w:numPr>
+      </w:pPr>
+      <w:r>
+        <w:t>Len</w:t>
+      </w:r>
+      <w:r>
+        <w:t>o</w:t>
+      </w:r>
+      <w:r>
+        <w:t>vo: 1</w:t>
       </w:r>
     </w:p>
     <w:p>

</xml_diff>

<commit_message>
them san pham 'laptop'
</commit_message>
<xml_diff>
--- a/Mô tả niên luận.docx
+++ b/Mô tả niên luận.docx
@@ -5304,6 +5304,51 @@
       </w:r>
       <w:r>
         <w:t>vo: 1</w:t>
+      </w:r>
+    </w:p>
+    <w:p>
+      <w:pPr>
+        <w:pStyle w:val="ListParagraph"/>
+        <w:numPr>
+          <w:ilvl w:val="6"/>
+          <w:numId w:val="4"/>
+        </w:numPr>
+      </w:pPr>
+      <w:r>
+        <w:t>Apple: 1</w:t>
+      </w:r>
+    </w:p>
+    <w:p>
+      <w:pPr>
+        <w:pStyle w:val="ListParagraph"/>
+        <w:numPr>
+          <w:ilvl w:val="6"/>
+          <w:numId w:val="4"/>
+        </w:numPr>
+      </w:pPr>
+      <w:r>
+        <w:t>A</w:t>
+      </w:r>
+      <w:r>
+        <w:t>sus</w:t>
+      </w:r>
+      <w:r>
+        <w:t xml:space="preserve">: </w:t>
+      </w:r>
+      <w:r>
+        <w:t>2</w:t>
+      </w:r>
+    </w:p>
+    <w:p>
+      <w:pPr>
+        <w:pStyle w:val="ListParagraph"/>
+        <w:numPr>
+          <w:ilvl w:val="6"/>
+          <w:numId w:val="4"/>
+        </w:numPr>
+      </w:pPr>
+      <w:r>
+        <w:t>Hp: 1</w:t>
       </w:r>
     </w:p>
     <w:p>

</xml_diff>